<commit_message>
Orientações de acerto e textos para site
</commit_message>
<xml_diff>
--- a/projeto/AJUSTES SITE IZI.docx
+++ b/projeto/AJUSTES SITE IZI.docx
@@ -45,7 +45,9 @@
         </w:rPr>
       </w:pPr>
       <w:r>
-        <w:rPr/>
+        <w:rPr>
+          <w:b/>
+        </w:rPr>
       </w:r>
     </w:p>
     <w:p>
@@ -161,20 +163,6 @@
           <w:color w:val="2A6099"/>
         </w:rPr>
         <w:t>Ok (ficou diferente do projeto)</w:t>
-      </w:r>
-    </w:p>
-    <w:p>
-      <w:pPr>
-        <w:pStyle w:val="Normal"/>
-        <w:rPr/>
-      </w:pPr>
-      <w:r>
-        <w:rPr>
-          <w:b/>
-          <w:bCs/>
-          <w:color w:val="000000"/>
-        </w:rPr>
-        <w:t>Pendentes</w:t>
       </w:r>
     </w:p>
     <w:p>
@@ -200,125 +188,14 @@
       </w:r>
       <w:r>
         <w:rPr>
+          <w:rFonts w:eastAsia="Arial" w:cs="Arial"/>
           <w:b w:val="false"/>
           <w:bCs w:val="false"/>
-          <w:color w:val="FF0000"/>
-        </w:rPr>
-        <w:t>esse será ajustado com as animações, pois envolve uso de javascript / jquery</w:t>
-      </w:r>
-    </w:p>
-    <w:p>
-      <w:pPr>
-        <w:pStyle w:val="Normal"/>
-        <w:rPr/>
-      </w:pPr>
-      <w:r>
-        <w:rPr/>
-        <w:t xml:space="preserve">Alinhar BORA CONVERSAR com o ponto final da frase (Juntos vamos entender…). </w:t>
-      </w:r>
-      <w:r>
-        <w:rPr>
-          <w:color w:val="FF0000"/>
-        </w:rPr>
-        <w:t>Por conta das diferenças nos tamanhos de tela, esse alinhamento acaba mudando conforme se ajusta à tela. É possível manter sempre alinhado, mas nesse caso precisamos decidir: 1 – se deve ser mantida a proporção de tamanho do texto em relação à tela (texto vai ficando menor por igual conforme tela diminui) ou se o tamanho do texto deve ser mantido tanto quanto possível, mesmo que ocupe uma porção maior da tela (texto se mantém do mesmo tamanho), e quando não for mais possível ele “colapsa” e fica empilhado (igual a versão atual).</w:t>
-      </w:r>
-    </w:p>
-    <w:p>
-      <w:pPr>
-        <w:pStyle w:val="Normal"/>
-        <w:rPr/>
-      </w:pPr>
-      <w:r>
-        <w:rPr/>
-      </w:r>
-    </w:p>
-    <w:p>
-      <w:pPr>
-        <w:pStyle w:val="Normal"/>
-        <w:rPr/>
-      </w:pPr>
-      <w:r>
-        <w:rPr/>
-      </w:r>
-    </w:p>
-    <w:p>
-      <w:pPr>
-        <w:pStyle w:val="Normal"/>
-        <w:rPr>
-          <w:b/>
-          <w:b/>
-        </w:rPr>
-      </w:pPr>
-      <w:r>
-        <w:rPr>
-          <w:b/>
-        </w:rPr>
-        <w:t>SERVIÇOS</w:t>
-      </w:r>
-    </w:p>
-    <w:p>
-      <w:pPr>
-        <w:pStyle w:val="Normal"/>
-        <w:rPr>
-          <w:b/>
-          <w:b/>
-        </w:rPr>
-      </w:pPr>
-      <w:r>
-        <w:rPr/>
-      </w:r>
-    </w:p>
-    <w:p>
-      <w:pPr>
-        <w:pStyle w:val="Normal"/>
-        <w:rPr>
-          <w:b/>
-          <w:b/>
-        </w:rPr>
-      </w:pPr>
-      <w:r>
-        <w:rPr>
-          <w:b/>
-        </w:rPr>
-        <w:t>Ajustados</w:t>
-      </w:r>
-    </w:p>
-    <w:p>
-      <w:pPr>
-        <w:pStyle w:val="Normal"/>
-        <w:rPr/>
-      </w:pPr>
-      <w:r>
-        <w:rPr/>
-        <w:t xml:space="preserve">QUERO UMA PROPOSTA / + PROJETOS invertem de cor com a barra. A barra fica branca e o texto colorido. </w:t>
-      </w:r>
-      <w:r>
-        <w:rPr>
           <w:color w:val="2A6099"/>
-        </w:rPr>
-        <w:t>Ok</w:t>
-      </w:r>
-    </w:p>
-    <w:p>
-      <w:pPr>
-        <w:pStyle w:val="Normal"/>
-        <w:rPr/>
-      </w:pPr>
-      <w:r>
-        <w:rPr>
-          <w:color w:val="000000"/>
-        </w:rPr>
-        <w:t>Incluir serviço de assessoria em primeiro lugar na página</w:t>
-      </w:r>
-      <w:r>
-        <w:rPr>
-          <w:color w:val="FF0000"/>
-        </w:rPr>
-        <w:t xml:space="preserve"> </w:t>
-      </w:r>
-      <w:r>
-        <w:rPr>
-          <w:color w:val="2A6099"/>
+          <w:kern w:val="0"/>
+          <w:sz w:val="22"/>
+          <w:szCs w:val="22"/>
+          <w:lang w:val="pt-BR" w:eastAsia="pt-BR" w:bidi="ar-SA"/>
         </w:rPr>
         <w:t>ok</w:t>
       </w:r>
@@ -326,265 +203,392 @@
     <w:p>
       <w:pPr>
         <w:pStyle w:val="Normal"/>
-        <w:rPr>
-          <w:b/>
+        <w:rPr/>
+      </w:pPr>
+      <w:r>
+        <w:rPr>
           <w:b/>
           <w:bCs/>
           <w:color w:val="000000"/>
         </w:rPr>
-      </w:pPr>
-      <w:r>
-        <w:rPr>
+        <w:t>Pendentes</w:t>
+      </w:r>
+    </w:p>
+    <w:p>
+      <w:pPr>
+        <w:pStyle w:val="Normal"/>
+        <w:rPr/>
+      </w:pPr>
+      <w:r>
+        <w:rPr/>
+        <w:t xml:space="preserve">Alinhar BORA CONVERSAR com o ponto final da frase (Juntos vamos entender…). </w:t>
+      </w:r>
+      <w:r>
+        <w:rPr>
+          <w:color w:val="FF0000"/>
+        </w:rPr>
+        <w:t xml:space="preserve">Por conta das diferenças nos tamanhos de tela, esse alinhamento acaba mudando conforme se ajusta à tela. É possível manter sempre alinhado, mas nesse caso precisamos decidir: 1 – se deve ser mantida a proporção de tamanho do texto em relação à tela (texto vai ficando menor por igual conforme tela diminui) ou se o tamanho do texto deve ser mantido tanto quanto possível, mesmo que ocupe uma porção maior da tela (texto se mantém do mesmo tamanho), e quando não for mais possível ele “colapsa” e fica empilhado. Isso porque, pra ficar sempre com o mesmo alinhamento, o tamanho vai ter que ser fixo, e não escalonável conforme a tela. </w:t>
+      </w:r>
+    </w:p>
+    <w:p>
+      <w:pPr>
+        <w:pStyle w:val="Normal"/>
+        <w:rPr/>
+      </w:pPr>
+      <w:r>
+        <w:rPr/>
+      </w:r>
+    </w:p>
+    <w:p>
+      <w:pPr>
+        <w:pStyle w:val="Normal"/>
+        <w:rPr/>
+      </w:pPr>
+      <w:r>
+        <w:rPr/>
+      </w:r>
+    </w:p>
+    <w:p>
+      <w:pPr>
+        <w:pStyle w:val="Normal"/>
+        <w:rPr>
+          <w:b/>
+          <w:b/>
+        </w:rPr>
+      </w:pPr>
+      <w:r>
+        <w:rPr>
+          <w:b/>
+        </w:rPr>
+        <w:t>SERVIÇOS</w:t>
+      </w:r>
+    </w:p>
+    <w:p>
+      <w:pPr>
+        <w:pStyle w:val="Normal"/>
+        <w:rPr>
+          <w:b/>
+          <w:b/>
+        </w:rPr>
+      </w:pPr>
+      <w:r>
+        <w:rPr>
+          <w:b/>
+        </w:rPr>
+      </w:r>
+    </w:p>
+    <w:p>
+      <w:pPr>
+        <w:pStyle w:val="Normal"/>
+        <w:rPr>
+          <w:b/>
+          <w:b/>
+        </w:rPr>
+      </w:pPr>
+      <w:r>
+        <w:rPr>
+          <w:b/>
+        </w:rPr>
+        <w:t>Ajustados</w:t>
+      </w:r>
+    </w:p>
+    <w:p>
+      <w:pPr>
+        <w:pStyle w:val="Normal"/>
+        <w:rPr/>
+      </w:pPr>
+      <w:r>
+        <w:rPr/>
+        <w:t xml:space="preserve">QUERO UMA PROPOSTA / + PROJETOS invertem de cor com a barra. A barra fica branca e o texto colorido. </w:t>
+      </w:r>
+      <w:r>
+        <w:rPr>
+          <w:color w:val="2A6099"/>
+        </w:rPr>
+        <w:t>Ok</w:t>
+      </w:r>
+    </w:p>
+    <w:p>
+      <w:pPr>
+        <w:pStyle w:val="Normal"/>
+        <w:rPr/>
+      </w:pPr>
+      <w:r>
+        <w:rPr>
+          <w:color w:val="000000"/>
+        </w:rPr>
+        <w:t>Incluir serviço de assessoria em primeiro lugar na página</w:t>
+      </w:r>
+      <w:r>
+        <w:rPr>
+          <w:color w:val="FF0000"/>
+        </w:rPr>
+        <w:t xml:space="preserve"> </w:t>
+      </w:r>
+      <w:r>
+        <w:rPr>
+          <w:color w:val="2A6099"/>
+        </w:rPr>
+        <w:t>ok</w:t>
+      </w:r>
+    </w:p>
+    <w:p>
+      <w:pPr>
+        <w:pStyle w:val="Normal"/>
+        <w:rPr>
+          <w:b/>
           <w:b/>
           <w:bCs/>
           <w:color w:val="000000"/>
         </w:rPr>
-        <w:t>P</w:t>
-      </w:r>
+      </w:pPr>
       <w:r>
         <w:rPr>
           <w:b/>
           <w:bCs/>
           <w:color w:val="000000"/>
         </w:rPr>
-        <w:t>endentes</w:t>
-      </w:r>
-    </w:p>
-    <w:p>
-      <w:pPr>
-        <w:pStyle w:val="Normal"/>
+        <w:t>Pendentes</w:t>
+      </w:r>
+    </w:p>
+    <w:p>
+      <w:pPr>
+        <w:pStyle w:val="Normal"/>
+        <w:rPr/>
+      </w:pPr>
+      <w:r>
+        <w:rPr/>
+        <w:t xml:space="preserve">Inserir barra png ao lado esquerdo da pagina </w:t>
+      </w:r>
+      <w:r>
         <w:rPr>
           <w:color w:val="FF0000"/>
         </w:rPr>
-      </w:pPr>
-      <w:r>
-        <w:rPr>
+        <w:t>já em ajuste</w:t>
+      </w:r>
+    </w:p>
+    <w:p>
+      <w:pPr>
+        <w:pStyle w:val="Normal"/>
+        <w:rPr/>
+      </w:pPr>
+      <w:r>
+        <w:rPr/>
+      </w:r>
+    </w:p>
+    <w:p>
+      <w:pPr>
+        <w:pStyle w:val="Normal"/>
+        <w:rPr>
+          <w:b/>
+          <w:b/>
+        </w:rPr>
+      </w:pPr>
+      <w:r>
+        <w:rPr>
+          <w:b/>
+        </w:rPr>
+        <w:t>PROJETOS</w:t>
+      </w:r>
+    </w:p>
+    <w:p>
+      <w:pPr>
+        <w:pStyle w:val="Normal"/>
+        <w:rPr/>
+      </w:pPr>
+      <w:r>
+        <w:rPr/>
+        <w:t xml:space="preserve">Inserir linha degradê central (Mesma do Serviços) </w:t>
+      </w:r>
+      <w:r>
+        <w:rPr>
+          <w:color w:val="FF0000"/>
+        </w:rPr>
+        <w:t>já em ajuste</w:t>
+      </w:r>
+    </w:p>
+    <w:p>
+      <w:pPr>
+        <w:pStyle w:val="Normal"/>
+        <w:rPr/>
+      </w:pPr>
+      <w:r>
+        <w:rPr/>
+      </w:r>
+    </w:p>
+    <w:p>
+      <w:pPr>
+        <w:pStyle w:val="Normal"/>
+        <w:rPr>
+          <w:b/>
+          <w:b/>
+        </w:rPr>
+      </w:pPr>
+      <w:r>
+        <w:rPr>
+          <w:b/>
+        </w:rPr>
+        <w:t>INFOBLOG</w:t>
+      </w:r>
+    </w:p>
+    <w:p>
+      <w:pPr>
+        <w:pStyle w:val="Normal"/>
+        <w:rPr/>
+      </w:pPr>
+      <w:r>
+        <w:rPr/>
+        <w:t xml:space="preserve">Inserir círculo degradê atrás do título </w:t>
+      </w:r>
+      <w:r>
+        <w:rPr>
+          <w:color w:val="FF0000"/>
+        </w:rPr>
+        <w:t>já em ajuste</w:t>
+      </w:r>
+    </w:p>
+    <w:p>
+      <w:pPr>
+        <w:pStyle w:val="Normal"/>
+        <w:rPr/>
+      </w:pPr>
+      <w:r>
+        <w:rPr/>
+        <w:t xml:space="preserve">Manter a imagem de capa alinhada ao tamanho do Título + Texto </w:t>
+      </w:r>
+      <w:r>
+        <w:rPr>
+          <w:color w:val="FF0000"/>
+        </w:rPr>
+        <w:t xml:space="preserve">será ajustado com a imagem original que vai ser incluída, pra que não precise de reajuste quando for alterado </w:t>
+      </w:r>
+    </w:p>
+    <w:p>
+      <w:pPr>
+        <w:pStyle w:val="Normal"/>
+        <w:rPr/>
+      </w:pPr>
+      <w:r>
+        <w:rPr/>
+      </w:r>
+    </w:p>
+    <w:p>
+      <w:pPr>
+        <w:pStyle w:val="Normal"/>
+        <w:rPr>
+          <w:b/>
+          <w:b/>
+        </w:rPr>
+      </w:pPr>
+      <w:r>
+        <w:rPr>
+          <w:b/>
+        </w:rPr>
+        <w:t>O QUE É IZI?</w:t>
+      </w:r>
+    </w:p>
+    <w:p>
+      <w:pPr>
+        <w:pStyle w:val="Normal"/>
+        <w:rPr/>
+      </w:pPr>
+      <w:r>
+        <w:rPr/>
+      </w:r>
+    </w:p>
+    <w:p>
+      <w:pPr>
+        <w:pStyle w:val="Normal"/>
+        <w:rPr>
+          <w:b/>
+          <w:b/>
+          <w:bCs/>
           <w:color w:val="000000"/>
         </w:rPr>
-        <w:t xml:space="preserve">Alterar frase de topo da página </w:t>
+      </w:pPr>
+      <w:r>
+        <w:rPr>
+          <w:b/>
+          <w:bCs/>
+          <w:color w:val="000000"/>
+        </w:rPr>
+        <w:t>Ajustados</w:t>
+      </w:r>
+    </w:p>
+    <w:p>
+      <w:pPr>
+        <w:pStyle w:val="Normal"/>
+        <w:rPr/>
+      </w:pPr>
+      <w:r>
+        <w:rPr/>
+        <w:t xml:space="preserve">Alterar texto final da página “Agora que você já sabe quem somos, queremos te conhecer também” </w:t>
+      </w:r>
+      <w:r>
+        <w:rPr>
+          <w:rFonts w:eastAsia="Arial" w:cs="Arial"/>
+          <w:color w:val="2A6099"/>
+          <w:kern w:val="0"/>
+          <w:sz w:val="22"/>
+          <w:szCs w:val="22"/>
+          <w:lang w:val="pt-BR" w:eastAsia="pt-BR" w:bidi="ar-SA"/>
+        </w:rPr>
+        <w:t>ok</w:t>
+      </w:r>
+    </w:p>
+    <w:p>
+      <w:pPr>
+        <w:pStyle w:val="Normal"/>
+        <w:rPr>
+          <w:b/>
+          <w:b/>
+          <w:bCs/>
+          <w:color w:val="000000"/>
+        </w:rPr>
+      </w:pPr>
+      <w:r>
+        <w:rPr>
+          <w:rFonts w:eastAsia="Arial" w:cs="Arial"/>
+          <w:b/>
+          <w:bCs/>
+          <w:color w:val="000000"/>
+          <w:kern w:val="0"/>
+          <w:sz w:val="22"/>
+          <w:szCs w:val="22"/>
+          <w:lang w:val="pt-BR" w:eastAsia="pt-BR" w:bidi="ar-SA"/>
+        </w:rPr>
+        <w:t>Pendentes</w:t>
+      </w:r>
+    </w:p>
+    <w:p>
+      <w:pPr>
+        <w:pStyle w:val="Normal"/>
+        <w:rPr/>
+      </w:pPr>
+      <w:r>
+        <w:rPr/>
+        <w:t xml:space="preserve">A frase (Agora que você já sabe…) irá aparecer conforme rolar a página </w:t>
       </w:r>
       <w:r>
         <w:rPr>
           <w:color w:val="FF0000"/>
         </w:rPr>
-        <w:t>qual frase?</w:t>
-      </w:r>
-    </w:p>
-    <w:p>
-      <w:pPr>
-        <w:pStyle w:val="Normal"/>
-        <w:rPr/>
-      </w:pPr>
-      <w:r>
-        <w:rPr/>
-        <w:t xml:space="preserve">Inserir barra png ao lado esquerdo da pagina </w:t>
+        <w:t>será ajustado com as animações, pois envolve javascript / jquery</w:t>
+      </w:r>
+    </w:p>
+    <w:p>
+      <w:pPr>
+        <w:pStyle w:val="Normal"/>
+        <w:rPr/>
+      </w:pPr>
+      <w:r>
+        <w:rPr/>
+        <w:t xml:space="preserve">Inserir retângulo degradê atrás do texto </w:t>
       </w:r>
       <w:r>
         <w:rPr>
           <w:color w:val="FF0000"/>
         </w:rPr>
-        <w:t>já em ajuste</w:t>
-      </w:r>
-    </w:p>
-    <w:p>
-      <w:pPr>
-        <w:pStyle w:val="Normal"/>
-        <w:rPr/>
-      </w:pPr>
-      <w:r>
-        <w:rPr/>
-      </w:r>
-    </w:p>
-    <w:p>
-      <w:pPr>
-        <w:pStyle w:val="Normal"/>
-        <w:rPr>
-          <w:b/>
-          <w:b/>
-        </w:rPr>
-      </w:pPr>
-      <w:r>
-        <w:rPr>
-          <w:b/>
-        </w:rPr>
-        <w:t>PROJETOS</w:t>
-      </w:r>
-    </w:p>
-    <w:p>
-      <w:pPr>
-        <w:pStyle w:val="Normal"/>
-        <w:rPr/>
-      </w:pPr>
-      <w:r>
-        <w:rPr/>
-        <w:t xml:space="preserve">Alterar frase de topo de página </w:t>
-      </w:r>
-      <w:r>
-        <w:rPr>
-          <w:color w:val="FF0000"/>
-        </w:rPr>
-        <w:t>qual frase?</w:t>
-      </w:r>
-    </w:p>
-    <w:p>
-      <w:pPr>
-        <w:pStyle w:val="Normal"/>
-        <w:rPr/>
-      </w:pPr>
-      <w:r>
-        <w:rPr/>
-        <w:t xml:space="preserve">Inserir linha degradê central (Mesma do Serviços) </w:t>
-      </w:r>
-      <w:r>
-        <w:rPr>
-          <w:color w:val="FF0000"/>
-        </w:rPr>
-        <w:t>já em ajuste</w:t>
-      </w:r>
-    </w:p>
-    <w:p>
-      <w:pPr>
-        <w:pStyle w:val="Normal"/>
-        <w:rPr/>
-      </w:pPr>
-      <w:r>
-        <w:rPr/>
-      </w:r>
-    </w:p>
-    <w:p>
-      <w:pPr>
-        <w:pStyle w:val="Normal"/>
-        <w:rPr>
-          <w:b/>
-          <w:b/>
-        </w:rPr>
-      </w:pPr>
-      <w:r>
-        <w:rPr>
-          <w:b/>
-        </w:rPr>
-        <w:t>INFOBLOG</w:t>
-      </w:r>
-    </w:p>
-    <w:p>
-      <w:pPr>
-        <w:pStyle w:val="Normal"/>
-        <w:rPr/>
-      </w:pPr>
-      <w:r>
-        <w:rPr/>
-        <w:t xml:space="preserve">Inserir círculo degradê atrás do título </w:t>
-      </w:r>
-      <w:r>
-        <w:rPr>
-          <w:color w:val="FF0000"/>
-        </w:rPr>
-        <w:t>já em ajuste</w:t>
-      </w:r>
-    </w:p>
-    <w:p>
-      <w:pPr>
-        <w:pStyle w:val="Normal"/>
-        <w:rPr/>
-      </w:pPr>
-      <w:r>
-        <w:rPr/>
-        <w:t xml:space="preserve">Manter a imagem de capa alinhada ao tamanho do Título + Texto </w:t>
-      </w:r>
-      <w:r>
-        <w:rPr>
-          <w:color w:val="FF0000"/>
-        </w:rPr>
-        <w:t xml:space="preserve">será ajustado com a imagem original que vai ser incluída, pra que não precise de reajuste quando for alterado </w:t>
-      </w:r>
-    </w:p>
-    <w:p>
-      <w:pPr>
-        <w:pStyle w:val="Normal"/>
-        <w:rPr/>
-      </w:pPr>
-      <w:r>
-        <w:rPr/>
-      </w:r>
-    </w:p>
-    <w:p>
-      <w:pPr>
-        <w:pStyle w:val="Normal"/>
-        <w:rPr>
-          <w:b/>
-          <w:b/>
-        </w:rPr>
-      </w:pPr>
-      <w:r>
-        <w:rPr>
-          <w:b/>
-        </w:rPr>
-        <w:t>O QUE É IZI?</w:t>
-      </w:r>
-    </w:p>
-    <w:p>
-      <w:pPr>
-        <w:pStyle w:val="Normal"/>
-        <w:rPr/>
-      </w:pPr>
-      <w:r>
-        <w:rPr/>
-        <w:t xml:space="preserve">Alterar texto final da página “Agora que você já sabe quem somos, queremos te conhecer também” </w:t>
-      </w:r>
-      <w:r>
-        <w:rPr>
-          <w:color w:val="FF0000"/>
-        </w:rPr>
-        <w:t xml:space="preserve">ainda não recebi os textos dessa sessão e </w:t>
-      </w:r>
-      <w:r>
-        <w:rPr>
-          <w:color w:val="FF0000"/>
-        </w:rPr>
-        <w:t>da sessão serviços</w:t>
-      </w:r>
-    </w:p>
-    <w:p>
-      <w:pPr>
-        <w:pStyle w:val="Normal"/>
-        <w:rPr/>
-      </w:pPr>
-      <w:r>
-        <w:rPr/>
-        <w:t xml:space="preserve">A frase (Agora que você já sabe…) irá aparecer conforme rolar a página </w:t>
-      </w:r>
-      <w:r>
-        <w:rPr>
-          <w:color w:val="FF0000"/>
-        </w:rPr>
-        <w:t xml:space="preserve">será </w:t>
-      </w:r>
-      <w:r>
-        <w:rPr>
-          <w:color w:val="FF0000"/>
-        </w:rPr>
-        <w:t>ajustado</w:t>
-      </w:r>
-      <w:r>
-        <w:rPr>
-          <w:color w:val="FF0000"/>
-        </w:rPr>
-        <w:t xml:space="preserve"> com as animações, pois envolve javascript / jquery</w:t>
-      </w:r>
-    </w:p>
-    <w:p>
-      <w:pPr>
-        <w:pStyle w:val="Normal"/>
-        <w:rPr/>
-      </w:pPr>
-      <w:r>
-        <w:rPr/>
-        <w:t xml:space="preserve">Inserir retângulo degradê atrás do texto </w:t>
-      </w:r>
-      <w:r>
-        <w:rPr>
-          <w:color w:val="FF0000"/>
-        </w:rPr>
         <w:t>em ajuste (é aquele fundo-site né?)</w:t>
       </w:r>
     </w:p>
@@ -621,7 +625,9 @@
         </w:rPr>
       </w:pPr>
       <w:r>
-        <w:rPr/>
+        <w:rPr>
+          <w:b/>
+        </w:rPr>
       </w:r>
     </w:p>
     <w:p>
@@ -667,31 +673,45 @@
     <w:p>
       <w:pPr>
         <w:pStyle w:val="Normal"/>
-        <w:rPr>
+        <w:rPr/>
+      </w:pPr>
+      <w:r>
+        <w:rPr/>
+        <w:t xml:space="preserve">Alterar capa para ser continuação do vídeo da home </w:t>
+      </w:r>
+      <w:r>
+        <w:rPr>
+          <w:rFonts w:eastAsia="Arial" w:cs="Arial"/>
           <w:color w:val="2A6099"/>
-        </w:rPr>
-      </w:pPr>
-      <w:r>
-        <w:rPr>
-          <w:b w:val="false"/>
-          <w:bCs w:val="false"/>
-        </w:rPr>
-      </w:r>
-    </w:p>
-    <w:p>
-      <w:pPr>
-        <w:pStyle w:val="Normal"/>
-        <w:rPr/>
-      </w:pPr>
-      <w:r>
-        <w:rPr/>
-        <w:t xml:space="preserve">Alterar capa para ser continuação do vídeo da home </w:t>
-      </w:r>
-      <w:r>
-        <w:rPr>
-          <w:color w:val="FF0000"/>
-        </w:rPr>
-        <w:t>mandei audio sobre o video</w:t>
+          <w:kern w:val="0"/>
+          <w:sz w:val="22"/>
+          <w:szCs w:val="22"/>
+          <w:lang w:val="pt-BR" w:eastAsia="pt-BR" w:bidi="ar-SA"/>
+        </w:rPr>
+        <w:t>ok</w:t>
+      </w:r>
+    </w:p>
+    <w:p>
+      <w:pPr>
+        <w:pStyle w:val="Normal"/>
+        <w:rPr>
+          <w:rFonts w:ascii="Arial" w:hAnsi="Arial" w:eastAsia="Arial" w:cs="Arial"/>
+          <w:color w:val="2A6099"/>
+          <w:kern w:val="0"/>
+          <w:sz w:val="22"/>
+          <w:szCs w:val="22"/>
+          <w:lang w:val="pt-BR" w:eastAsia="pt-BR" w:bidi="ar-SA"/>
+        </w:rPr>
+      </w:pPr>
+      <w:r>
+        <w:rPr>
+          <w:rFonts w:eastAsia="Arial" w:cs="Arial"/>
+          <w:color w:val="2A6099"/>
+          <w:kern w:val="0"/>
+          <w:sz w:val="22"/>
+          <w:szCs w:val="22"/>
+          <w:lang w:val="pt-BR" w:eastAsia="pt-BR" w:bidi="ar-SA"/>
+        </w:rPr>
       </w:r>
     </w:p>
     <w:p>
@@ -738,7 +758,6 @@
     <w:rPrDefault>
       <w:rPr>
         <w:rFonts w:ascii="Arial" w:hAnsi="Arial" w:eastAsia="Arial" w:cs="Arial"/>
-        <w:sz w:val="22"/>
         <w:szCs w:val="22"/>
         <w:lang w:val="pt-BR" w:eastAsia="pt-BR" w:bidi="ar-SA"/>
       </w:rPr>
@@ -1132,6 +1151,7 @@
     <w:qFormat/>
     <w:pPr>
       <w:widowControl/>
+      <w:suppressAutoHyphens w:val="true"/>
       <w:bidi w:val="0"/>
       <w:spacing w:lineRule="auto" w:line="276" w:before="0" w:after="0"/>
       <w:jc w:val="left"/>

</xml_diff>